<commit_message>
Cleaned up website, added About
</commit_message>
<xml_diff>
--- a/resume/RobbinsAntonyResume.docx
+++ b/resume/RobbinsAntonyResume.docx
@@ -81,7 +81,23 @@
           <w:sz w:val="24"/>
           <w:szCs w:val="24"/>
         </w:rPr>
-        <w:t xml:space="preserve"> | androbbi@ucsc.edu | </w:t>
+        <w:t xml:space="preserve"> | </w:t>
+      </w:r>
+      <w:r>
+        <w:rPr>
+          <w:rFonts w:ascii="Times New Roman" w:hAnsi="Times New Roman" w:cs="Times New Roman"/>
+          <w:sz w:val="24"/>
+          <w:szCs w:val="24"/>
+        </w:rPr>
+        <w:t>robbins.ant@gmail.com</w:t>
+      </w:r>
+      <w:r>
+        <w:rPr>
+          <w:rFonts w:ascii="Times New Roman" w:hAnsi="Times New Roman" w:cs="Times New Roman"/>
+          <w:sz w:val="24"/>
+          <w:szCs w:val="24"/>
+        </w:rPr>
+        <w:t xml:space="preserve"> | </w:t>
       </w:r>
       <w:r>
         <w:rPr>
@@ -107,13 +123,51 @@
           <w:szCs w:val="24"/>
         </w:rPr>
       </w:pPr>
-      <w:r>
-        <w:rPr>
-          <w:rFonts w:ascii="Times New Roman" w:hAnsi="Times New Roman" w:cs="Times New Roman"/>
-          <w:sz w:val="24"/>
-          <w:szCs w:val="24"/>
-        </w:rPr>
-        <w:t>https://github.com/androbbi |</w:t>
+      <w:hyperlink r:id="rId6" w:history="1">
+        <w:r>
+          <w:rPr>
+            <w:rStyle w:val="Hyperlink"/>
+            <w:rFonts w:ascii="Times New Roman" w:hAnsi="Times New Roman" w:cs="Times New Roman"/>
+            <w:sz w:val="24"/>
+            <w:szCs w:val="24"/>
+          </w:rPr>
+          <w:t>http://antrobbins.me</w:t>
+        </w:r>
+      </w:hyperlink>
+      <w:r>
+        <w:rPr>
+          <w:rFonts w:ascii="Times New Roman" w:hAnsi="Times New Roman" w:cs="Times New Roman"/>
+          <w:sz w:val="24"/>
+          <w:szCs w:val="24"/>
+        </w:rPr>
+        <w:t xml:space="preserve"> </w:t>
+      </w:r>
+      <w:r>
+        <w:rPr>
+          <w:rFonts w:ascii="Times New Roman" w:hAnsi="Times New Roman" w:cs="Times New Roman"/>
+          <w:sz w:val="24"/>
+          <w:szCs w:val="24"/>
+        </w:rPr>
+        <w:t xml:space="preserve">| </w:t>
+      </w:r>
+      <w:hyperlink r:id="rId7" w:history="1">
+        <w:r>
+          <w:rPr>
+            <w:rStyle w:val="Hyperlink"/>
+            <w:rFonts w:ascii="Times New Roman" w:hAnsi="Times New Roman" w:cs="Times New Roman"/>
+            <w:sz w:val="24"/>
+            <w:szCs w:val="24"/>
+          </w:rPr>
+          <w:t>https://github.com/androbbi</w:t>
+        </w:r>
+      </w:hyperlink>
+      <w:r>
+        <w:rPr>
+          <w:rFonts w:ascii="Times New Roman" w:hAnsi="Times New Roman" w:cs="Times New Roman"/>
+          <w:sz w:val="24"/>
+          <w:szCs w:val="24"/>
+        </w:rPr>
+        <w:t xml:space="preserve"> |</w:t>
       </w:r>
       <w:r>
         <w:rPr>
@@ -125,17 +179,17 @@
         </w:rPr>
         <w:t xml:space="preserve"> </w:t>
       </w:r>
-      <w:r>
-        <w:rPr>
-          <w:rStyle w:val="Hyperlink"/>
-          <w:rFonts w:ascii="Times New Roman" w:hAnsi="Times New Roman" w:cs="Times New Roman"/>
-          <w:color w:val="auto"/>
-          <w:sz w:val="24"/>
-          <w:szCs w:val="24"/>
-          <w:u w:val="none"/>
-        </w:rPr>
-        <w:t>www.linkedin.com/in/androbbi</w:t>
-      </w:r>
+      <w:hyperlink r:id="rId8" w:history="1">
+        <w:r>
+          <w:rPr>
+            <w:rStyle w:val="Hyperlink"/>
+            <w:rFonts w:ascii="Times New Roman" w:hAnsi="Times New Roman" w:cs="Times New Roman"/>
+            <w:sz w:val="24"/>
+            <w:szCs w:val="24"/>
+          </w:rPr>
+          <w:t>https://www.linkedin.com/in/androbbi</w:t>
+        </w:r>
+      </w:hyperlink>
     </w:p>
     <w:p>
       <w:pPr>
@@ -349,6 +403,7 @@
           <w:szCs w:val="24"/>
         </w:rPr>
       </w:pPr>
+      <w:bookmarkStart w:id="0" w:name="_GoBack"/>
       <w:r>
         <w:rPr>
           <w:rFonts w:ascii="Times New Roman" w:hAnsi="Times New Roman" w:cs="Times New Roman"/>
@@ -359,6 +414,7 @@
         <w:t>PROJECTS</w:t>
       </w:r>
     </w:p>
+    <w:bookmarkEnd w:id="0"/>
     <w:p>
       <w:pPr>
         <w:spacing w:line="240" w:lineRule="auto"/>
@@ -377,7 +433,61 @@
           <w:sz w:val="24"/>
           <w:szCs w:val="24"/>
         </w:rPr>
-        <w:t xml:space="preserve">Don’t Throw Me Away </w:t>
+        <w:fldChar w:fldCharType="begin"/>
+      </w:r>
+      <w:r>
+        <w:rPr>
+          <w:rFonts w:ascii="Times New Roman" w:hAnsi="Times New Roman" w:cs="Times New Roman"/>
+          <w:b/>
+          <w:sz w:val="24"/>
+          <w:szCs w:val="24"/>
+        </w:rPr>
+        <w:instrText xml:space="preserve"> HYPERLINK "https://dontthrowmeaway.itch.io/dont-throw-me-away" </w:instrText>
+      </w:r>
+      <w:r>
+        <w:rPr>
+          <w:rFonts w:ascii="Times New Roman" w:hAnsi="Times New Roman" w:cs="Times New Roman"/>
+          <w:b/>
+          <w:sz w:val="24"/>
+          <w:szCs w:val="24"/>
+        </w:rPr>
+      </w:r>
+      <w:r>
+        <w:rPr>
+          <w:rFonts w:ascii="Times New Roman" w:hAnsi="Times New Roman" w:cs="Times New Roman"/>
+          <w:b/>
+          <w:sz w:val="24"/>
+          <w:szCs w:val="24"/>
+        </w:rPr>
+        <w:fldChar w:fldCharType="separate"/>
+      </w:r>
+      <w:r>
+        <w:rPr>
+          <w:rStyle w:val="Hyperlink"/>
+          <w:rFonts w:ascii="Times New Roman" w:hAnsi="Times New Roman" w:cs="Times New Roman"/>
+          <w:b/>
+          <w:sz w:val="24"/>
+          <w:szCs w:val="24"/>
+        </w:rPr>
+        <w:t>Don’t Throw Me Away</w:t>
+      </w:r>
+      <w:r>
+        <w:rPr>
+          <w:rFonts w:ascii="Times New Roman" w:hAnsi="Times New Roman" w:cs="Times New Roman"/>
+          <w:b/>
+          <w:sz w:val="24"/>
+          <w:szCs w:val="24"/>
+        </w:rPr>
+        <w:fldChar w:fldCharType="end"/>
+      </w:r>
+      <w:r>
+        <w:rPr>
+          <w:rFonts w:ascii="Times New Roman" w:hAnsi="Times New Roman" w:cs="Times New Roman"/>
+          <w:b/>
+          <w:sz w:val="24"/>
+          <w:szCs w:val="24"/>
+        </w:rPr>
+        <w:t xml:space="preserve"> </w:t>
       </w:r>
       <w:r>
         <w:rPr>
@@ -574,7 +684,15 @@
           <w:sz w:val="24"/>
           <w:szCs w:val="24"/>
         </w:rPr>
-        <w:t>Ran weekly scrum meetings and organized tasks amongst the team</w:t>
+        <w:t>Participated in</w:t>
+      </w:r>
+      <w:r>
+        <w:rPr>
+          <w:rFonts w:ascii="Times New Roman" w:hAnsi="Times New Roman" w:cs="Times New Roman"/>
+          <w:sz w:val="24"/>
+          <w:szCs w:val="24"/>
+        </w:rPr>
+        <w:t xml:space="preserve"> weekly scrum meetings and organized tasks amongst the team</w:t>
       </w:r>
       <w:r>
         <w:rPr>
@@ -684,7 +802,26 @@
           <w:sz w:val="24"/>
           <w:szCs w:val="24"/>
         </w:rPr>
-        <w:t>Scripted, acted, and edited the live action launch trailer to promote the game.</w:t>
+        <w:t xml:space="preserve">Scripted, acted, and edited the </w:t>
+      </w:r>
+      <w:hyperlink r:id="rId9" w:history="1">
+        <w:r>
+          <w:rPr>
+            <w:rStyle w:val="Hyperlink"/>
+            <w:rFonts w:ascii="Times New Roman" w:hAnsi="Times New Roman" w:cs="Times New Roman"/>
+            <w:sz w:val="24"/>
+            <w:szCs w:val="24"/>
+          </w:rPr>
+          <w:t>live action launch trailer</w:t>
+        </w:r>
+      </w:hyperlink>
+      <w:r>
+        <w:rPr>
+          <w:rFonts w:ascii="Times New Roman" w:hAnsi="Times New Roman" w:cs="Times New Roman"/>
+          <w:sz w:val="24"/>
+          <w:szCs w:val="24"/>
+        </w:rPr>
+        <w:t xml:space="preserve"> to promote the game.</w:t>
       </w:r>
     </w:p>
     <w:p>
@@ -737,14 +874,26 @@
           <w:szCs w:val="24"/>
         </w:rPr>
       </w:pPr>
-      <w:r>
-        <w:rPr>
-          <w:rFonts w:ascii="Times New Roman" w:hAnsi="Times New Roman" w:cs="Times New Roman"/>
-          <w:b/>
-          <w:sz w:val="24"/>
-          <w:szCs w:val="24"/>
-        </w:rPr>
-        <w:t>Scorching Sea (Team of 3)</w:t>
+      <w:hyperlink r:id="rId10" w:history="1">
+        <w:r>
+          <w:rPr>
+            <w:rStyle w:val="Hyperlink"/>
+            <w:rFonts w:ascii="Times New Roman" w:hAnsi="Times New Roman" w:cs="Times New Roman"/>
+            <w:b/>
+            <w:sz w:val="24"/>
+            <w:szCs w:val="24"/>
+          </w:rPr>
+          <w:t>Scorching Sea</w:t>
+        </w:r>
+      </w:hyperlink>
+      <w:r>
+        <w:rPr>
+          <w:rFonts w:ascii="Times New Roman" w:hAnsi="Times New Roman" w:cs="Times New Roman"/>
+          <w:b/>
+          <w:sz w:val="24"/>
+          <w:szCs w:val="24"/>
+        </w:rPr>
+        <w:t xml:space="preserve"> (Team of 3)</w:t>
       </w:r>
       <w:r>
         <w:rPr>
@@ -863,7 +1012,23 @@
           <w:sz w:val="24"/>
           <w:szCs w:val="24"/>
         </w:rPr>
-        <w:t>to create a treasure hunting game on water conservation.</w:t>
+        <w:t xml:space="preserve">to create a </w:t>
+      </w:r>
+      <w:r>
+        <w:rPr>
+          <w:rFonts w:ascii="Times New Roman" w:hAnsi="Times New Roman" w:cs="Times New Roman"/>
+          <w:sz w:val="24"/>
+          <w:szCs w:val="24"/>
+        </w:rPr>
+        <w:t>real time strategy</w:t>
+      </w:r>
+      <w:r>
+        <w:rPr>
+          <w:rFonts w:ascii="Times New Roman" w:hAnsi="Times New Roman" w:cs="Times New Roman"/>
+          <w:sz w:val="24"/>
+          <w:szCs w:val="24"/>
+        </w:rPr>
+        <w:t xml:space="preserve"> game on water conservation.</w:t>
       </w:r>
     </w:p>
     <w:p>
@@ -1027,33 +1192,18 @@
         </w:rPr>
         <w:t xml:space="preserve">Assistant: </w:t>
       </w:r>
-      <w:r>
-        <w:rPr>
-          <w:rFonts w:ascii="Times New Roman" w:hAnsi="Times New Roman" w:cs="Times New Roman"/>
-          <w:b/>
-          <w:sz w:val="24"/>
-          <w:szCs w:val="24"/>
-        </w:rPr>
-        <w:t xml:space="preserve">Center </w:t>
-      </w:r>
-      <w:r>
-        <w:rPr>
-          <w:rFonts w:ascii="Times New Roman" w:hAnsi="Times New Roman" w:cs="Times New Roman"/>
-          <w:b/>
-          <w:sz w:val="24"/>
-          <w:szCs w:val="24"/>
-        </w:rPr>
-        <w:t>for</w:t>
-      </w:r>
-      <w:r>
-        <w:rPr>
-          <w:rFonts w:ascii="Times New Roman" w:hAnsi="Times New Roman" w:cs="Times New Roman"/>
-          <w:b/>
-          <w:sz w:val="24"/>
-          <w:szCs w:val="24"/>
-        </w:rPr>
-        <w:t xml:space="preserve"> Games and Playable Media</w:t>
-      </w:r>
+      <w:hyperlink r:id="rId11" w:history="1">
+        <w:r>
+          <w:rPr>
+            <w:rStyle w:val="Hyperlink"/>
+            <w:rFonts w:ascii="Times New Roman" w:hAnsi="Times New Roman" w:cs="Times New Roman"/>
+            <w:b/>
+            <w:sz w:val="24"/>
+            <w:szCs w:val="24"/>
+          </w:rPr>
+          <w:t>Center for Games and Playable Media</w:t>
+        </w:r>
+      </w:hyperlink>
       <w:r>
         <w:rPr>
           <w:rFonts w:ascii="Times New Roman" w:hAnsi="Times New Roman" w:cs="Times New Roman"/>
@@ -1135,7 +1285,23 @@
           <w:sz w:val="24"/>
           <w:szCs w:val="24"/>
         </w:rPr>
-        <w:t>the Center for Games and Playable Media’s website</w:t>
+        <w:t xml:space="preserve">the </w:t>
+      </w:r>
+      <w:r>
+        <w:rPr>
+          <w:rFonts w:ascii="Times New Roman" w:hAnsi="Times New Roman" w:cs="Times New Roman"/>
+          <w:sz w:val="24"/>
+          <w:szCs w:val="24"/>
+        </w:rPr>
+        <w:t>Center for Games and Playable Media</w:t>
+      </w:r>
+      <w:r>
+        <w:rPr>
+          <w:rFonts w:ascii="Times New Roman" w:hAnsi="Times New Roman" w:cs="Times New Roman"/>
+          <w:sz w:val="24"/>
+          <w:szCs w:val="24"/>
+        </w:rPr>
+        <w:t>’s website</w:t>
       </w:r>
       <w:r>
         <w:rPr>
@@ -1343,7 +1509,29 @@
           <w:szCs w:val="24"/>
           <w:u w:val="none"/>
         </w:rPr>
-        <w:t>Designed The Sammy Awards website to represent the undergraduate and M.S. games.</w:t>
+        <w:t xml:space="preserve">Designed </w:t>
+      </w:r>
+      <w:hyperlink r:id="rId12" w:history="1">
+        <w:r>
+          <w:rPr>
+            <w:rStyle w:val="Hyperlink"/>
+            <w:rFonts w:ascii="Times New Roman" w:hAnsi="Times New Roman" w:cs="Times New Roman"/>
+            <w:sz w:val="24"/>
+            <w:szCs w:val="24"/>
+          </w:rPr>
+          <w:t>The Sammy Awards</w:t>
+        </w:r>
+      </w:hyperlink>
+      <w:r>
+        <w:rPr>
+          <w:rStyle w:val="Hyperlink"/>
+          <w:rFonts w:ascii="Times New Roman" w:hAnsi="Times New Roman" w:cs="Times New Roman"/>
+          <w:color w:val="auto"/>
+          <w:sz w:val="24"/>
+          <w:szCs w:val="24"/>
+          <w:u w:val="none"/>
+        </w:rPr>
+        <w:t xml:space="preserve"> website to represent the undergraduate and M.S. games.</w:t>
       </w:r>
     </w:p>
     <w:p>
@@ -1470,8 +1658,6 @@
           <w:szCs w:val="24"/>
         </w:rPr>
       </w:pPr>
-      <w:bookmarkStart w:id="0" w:name="_GoBack"/>
-      <w:bookmarkEnd w:id="0"/>
       <w:r>
         <w:rPr>
           <w:rFonts w:ascii="Times New Roman" w:hAnsi="Times New Roman" w:cs="Times New Roman"/>
@@ -4410,7 +4596,7 @@
 </file>
 
 <file path=customXml/itemProps1.xml><?xml version="1.0" encoding="utf-8"?>
-<ds:datastoreItem xmlns:ds="http://schemas.openxmlformats.org/officeDocument/2006/customXml" ds:itemID="{D7DCBC2A-D5BB-48A9-91C9-9D39B760CEE6}">
+<ds:datastoreItem xmlns:ds="http://schemas.openxmlformats.org/officeDocument/2006/customXml" ds:itemID="{68F63BDC-1175-4B39-A020-6E780A2192E6}">
   <ds:schemaRefs>
     <ds:schemaRef ds:uri="http://schemas.openxmlformats.org/officeDocument/2006/bibliography"/>
   </ds:schemaRefs>

</xml_diff>